<commit_message>
did an infinite input for Usability
</commit_message>
<xml_diff>
--- a/вычмат1.docx
+++ b/вычмат1.docx
@@ -188,7 +188,6 @@
         <w:rPr>
           <w:rFonts w:cstheme="minorHAnsi"/>
           <w:sz w:val="28"/>
-          <w:lang w:val="en-US"/>
         </w:rPr>
       </w:pPr>
       <w:r>
@@ -202,7 +201,6 @@
         <w:rPr>
           <w:rFonts w:cstheme="minorHAnsi"/>
           <w:sz w:val="28"/>
-          <w:lang w:val="en-US"/>
         </w:rPr>
         <w:t>1</w:t>
       </w:r>
@@ -427,7 +425,13 @@
     <w:sdt>
       <w:sdtPr>
         <w:rPr>
-          <w:lang w:val="ru-RU"/>
+          <w:rFonts w:asciiTheme="minorHAnsi" w:eastAsiaTheme="minorHAnsi" w:hAnsiTheme="minorHAnsi" w:cstheme="minorBidi"/>
+          <w:b w:val="0"/>
+          <w:bCs w:val="0"/>
+          <w:color w:val="auto"/>
+          <w:sz w:val="22"/>
+          <w:szCs w:val="22"/>
+          <w:lang w:val="ru-RU" w:eastAsia="en-US"/>
         </w:rPr>
         <w:id w:val="769584784"/>
         <w:docPartObj>
@@ -437,12 +441,7 @@
       </w:sdtPr>
       <w:sdtEndPr>
         <w:rPr>
-          <w:rFonts w:asciiTheme="minorHAnsi" w:eastAsiaTheme="minorHAnsi" w:hAnsiTheme="minorHAnsi" w:cstheme="minorBidi"/>
           <w:noProof/>
-          <w:color w:val="auto"/>
-          <w:sz w:val="22"/>
-          <w:szCs w:val="22"/>
-          <w:lang w:eastAsia="en-US"/>
         </w:rPr>
       </w:sdtEndPr>
       <w:sdtContent>
@@ -1480,8 +1479,68 @@
       <w:r>
         <w:rPr>
           <w:rFonts w:ascii="Times New Roman" w:hAnsi="Times New Roman" w:cs="Times New Roman"/>
+          <w:noProof/>
           <w:sz w:val="24"/>
           <w:szCs w:val="24"/>
+          <w14:ligatures w14:val="standardContextual"/>
+        </w:rPr>
+        <w:lastRenderedPageBreak/>
+        <w:drawing>
+          <wp:inline distT="0" distB="0" distL="0" distR="0" wp14:anchorId="097BA5DF" wp14:editId="2AD50D97">
+            <wp:extent cx="4114800" cy="8064500"/>
+            <wp:effectExtent l="0" t="0" r="0" b="0"/>
+            <wp:docPr id="416914521" name="Рисунок 1"/>
+            <wp:cNvGraphicFramePr>
+              <a:graphicFrameLocks xmlns:a="http://schemas.openxmlformats.org/drawingml/2006/main" noChangeAspect="1"/>
+            </wp:cNvGraphicFramePr>
+            <a:graphic xmlns:a="http://schemas.openxmlformats.org/drawingml/2006/main">
+              <a:graphicData uri="http://schemas.openxmlformats.org/drawingml/2006/picture">
+                <pic:pic xmlns:pic="http://schemas.openxmlformats.org/drawingml/2006/picture">
+                  <pic:nvPicPr>
+                    <pic:cNvPr id="416914521" name="Рисунок 416914521"/>
+                    <pic:cNvPicPr/>
+                  </pic:nvPicPr>
+                  <pic:blipFill>
+                    <a:blip r:embed="rId9">
+                      <a:extLst>
+                        <a:ext uri="{28A0092B-C50C-407E-A947-70E740481C1C}">
+                          <a14:useLocalDpi xmlns:a14="http://schemas.microsoft.com/office/drawing/2010/main" val="0"/>
+                        </a:ext>
+                      </a:extLst>
+                    </a:blip>
+                    <a:stretch>
+                      <a:fillRect/>
+                    </a:stretch>
+                  </pic:blipFill>
+                  <pic:spPr>
+                    <a:xfrm>
+                      <a:off x="0" y="0"/>
+                      <a:ext cx="4114800" cy="8064500"/>
+                    </a:xfrm>
+                    <a:prstGeom prst="rect">
+                      <a:avLst/>
+                    </a:prstGeom>
+                  </pic:spPr>
+                </pic:pic>
+              </a:graphicData>
+            </a:graphic>
+          </wp:inline>
+        </w:drawing>
+      </w:r>
+    </w:p>
+    <w:p>
+      <w:pPr>
+        <w:rPr>
+          <w:rFonts w:ascii="Times New Roman" w:hAnsi="Times New Roman" w:cs="Times New Roman"/>
+          <w:sz w:val="24"/>
+          <w:szCs w:val="24"/>
+        </w:rPr>
+      </w:pPr>
+      <w:r>
+        <w:rPr>
+          <w:rFonts w:ascii="Times New Roman" w:hAnsi="Times New Roman" w:cs="Times New Roman"/>
+          <w:sz w:val="24"/>
+          <w:szCs w:val="24"/>
         </w:rPr>
         <w:br w:type="page"/>
       </w:r>
@@ -1492,7 +1551,6 @@
         <w:ind w:left="2832"/>
         <w:rPr>
           <w:color w:val="000000" w:themeColor="text1"/>
-          <w:lang w:val="en-US"/>
         </w:rPr>
       </w:pPr>
       <w:bookmarkStart w:id="3" w:name="_Toc191135349"/>
@@ -1505,29 +1563,7 @@
       </w:r>
       <w:bookmarkEnd w:id="3"/>
     </w:p>
-    <w:p>
-      <w:pPr>
-        <w:rPr>
-          <w:lang w:val="en-US"/>
-        </w:rPr>
-      </w:pPr>
-    </w:p>
-    <w:p>
-      <w:pPr>
-        <w:rPr>
-          <w:lang w:val="en-US"/>
-        </w:rPr>
-      </w:pPr>
-      <w:r>
-        <w:t xml:space="preserve">Файл </w:t>
-      </w:r>
-      <w:r>
-        <w:rPr>
-          <w:lang w:val="en-US"/>
-        </w:rPr>
-        <w:t>matrixReader.py:</w:t>
-      </w:r>
-    </w:p>
+    <w:p/>
     <w:p>
       <w:pPr>
         <w:rPr>
@@ -1540,989 +1576,6 @@
           <w:rFonts w:ascii="Courier New" w:hAnsi="Courier New" w:cs="Courier New"/>
           <w:lang w:val="ru-US"/>
         </w:rPr>
-        <w:t>from os.path import exists</w:t>
-      </w:r>
-      <w:r>
-        <w:rPr>
-          <w:rFonts w:ascii="Courier New" w:hAnsi="Courier New" w:cs="Courier New"/>
-          <w:lang w:val="ru-US"/>
-        </w:rPr>
-        <w:br/>
-      </w:r>
-      <w:r>
-        <w:rPr>
-          <w:rFonts w:ascii="Courier New" w:hAnsi="Courier New" w:cs="Courier New"/>
-          <w:lang w:val="ru-US"/>
-        </w:rPr>
-        <w:br/>
-      </w:r>
-      <w:r>
-        <w:rPr>
-          <w:rFonts w:ascii="Courier New" w:hAnsi="Courier New" w:cs="Courier New"/>
-          <w:lang w:val="ru-US"/>
-        </w:rPr>
-        <w:br/>
-        <w:t>def readMatrixFromCIN():</w:t>
-      </w:r>
-      <w:r>
-        <w:rPr>
-          <w:rFonts w:ascii="Courier New" w:hAnsi="Courier New" w:cs="Courier New"/>
-          <w:lang w:val="ru-US"/>
-        </w:rPr>
-        <w:br/>
-        <w:t xml:space="preserve">    print("Введите размерность матрицы ≤20: ")</w:t>
-      </w:r>
-      <w:r>
-        <w:rPr>
-          <w:rFonts w:ascii="Courier New" w:hAnsi="Courier New" w:cs="Courier New"/>
-          <w:lang w:val="ru-US"/>
-        </w:rPr>
-        <w:br/>
-        <w:t xml:space="preserve">    size = int(input());</w:t>
-      </w:r>
-      <w:r>
-        <w:rPr>
-          <w:rFonts w:ascii="Courier New" w:hAnsi="Courier New" w:cs="Courier New"/>
-          <w:lang w:val="ru-US"/>
-        </w:rPr>
-        <w:br/>
-        <w:t xml:space="preserve">    if size &gt; 20:</w:t>
-      </w:r>
-      <w:r>
-        <w:rPr>
-          <w:rFonts w:ascii="Courier New" w:hAnsi="Courier New" w:cs="Courier New"/>
-          <w:lang w:val="ru-US"/>
-        </w:rPr>
-        <w:br/>
-        <w:t xml:space="preserve">        print("Вы хотите ввести слишком большую СЛАУ, ОШИБКА")</w:t>
-      </w:r>
-      <w:r>
-        <w:rPr>
-          <w:rFonts w:ascii="Courier New" w:hAnsi="Courier New" w:cs="Courier New"/>
-          <w:lang w:val="ru-US"/>
-        </w:rPr>
-        <w:br/>
-        <w:t xml:space="preserve">        exit(1)</w:t>
-      </w:r>
-      <w:r>
-        <w:rPr>
-          <w:rFonts w:ascii="Courier New" w:hAnsi="Courier New" w:cs="Courier New"/>
-          <w:lang w:val="ru-US"/>
-        </w:rPr>
-        <w:br/>
-        <w:t xml:space="preserve">    print("Введите точность: ")</w:t>
-      </w:r>
-      <w:r>
-        <w:rPr>
-          <w:rFonts w:ascii="Courier New" w:hAnsi="Courier New" w:cs="Courier New"/>
-          <w:lang w:val="ru-US"/>
-        </w:rPr>
-        <w:br/>
-        <w:t xml:space="preserve">    accuracy = float(input())</w:t>
-      </w:r>
-      <w:r>
-        <w:rPr>
-          <w:rFonts w:ascii="Courier New" w:hAnsi="Courier New" w:cs="Courier New"/>
-          <w:lang w:val="ru-US"/>
-        </w:rPr>
-        <w:br/>
-        <w:t xml:space="preserve">    print("Введите матрицу: ")</w:t>
-      </w:r>
-      <w:r>
-        <w:rPr>
-          <w:rFonts w:ascii="Courier New" w:hAnsi="Courier New" w:cs="Courier New"/>
-          <w:lang w:val="ru-US"/>
-        </w:rPr>
-        <w:br/>
-        <w:t xml:space="preserve">    matrix = [input().strip().split(" ") for i in range(size)]</w:t>
-      </w:r>
-      <w:r>
-        <w:rPr>
-          <w:rFonts w:ascii="Courier New" w:hAnsi="Courier New" w:cs="Courier New"/>
-          <w:lang w:val="ru-US"/>
-        </w:rPr>
-        <w:br/>
-        <w:t xml:space="preserve">    for i in range(size):</w:t>
-      </w:r>
-      <w:r>
-        <w:rPr>
-          <w:rFonts w:ascii="Courier New" w:hAnsi="Courier New" w:cs="Courier New"/>
-          <w:lang w:val="ru-US"/>
-        </w:rPr>
-        <w:br/>
-        <w:t xml:space="preserve">        try:</w:t>
-      </w:r>
-      <w:r>
-        <w:rPr>
-          <w:rFonts w:ascii="Courier New" w:hAnsi="Courier New" w:cs="Courier New"/>
-          <w:lang w:val="ru-US"/>
-        </w:rPr>
-        <w:br/>
-        <w:t xml:space="preserve">            #fprint(len(matrix[i]))</w:t>
-      </w:r>
-      <w:r>
-        <w:rPr>
-          <w:rFonts w:ascii="Courier New" w:hAnsi="Courier New" w:cs="Courier New"/>
-          <w:lang w:val="ru-US"/>
-        </w:rPr>
-        <w:br/>
-        <w:t xml:space="preserve">            if len(matrix) != size or len(matrix[i]) != size+1:</w:t>
-      </w:r>
-      <w:r>
-        <w:rPr>
-          <w:rFonts w:ascii="Courier New" w:hAnsi="Courier New" w:cs="Courier New"/>
-          <w:lang w:val="ru-US"/>
-        </w:rPr>
-        <w:br/>
-        <w:t xml:space="preserve">                print("Данные чета невалидны")</w:t>
-      </w:r>
-      <w:r>
-        <w:rPr>
-          <w:rFonts w:ascii="Courier New" w:hAnsi="Courier New" w:cs="Courier New"/>
-          <w:lang w:val="ru-US"/>
-        </w:rPr>
-        <w:br/>
-        <w:t xml:space="preserve">                exit(1)</w:t>
-      </w:r>
-      <w:r>
-        <w:rPr>
-          <w:rFonts w:ascii="Courier New" w:hAnsi="Courier New" w:cs="Courier New"/>
-          <w:lang w:val="ru-US"/>
-        </w:rPr>
-        <w:br/>
-        <w:t xml:space="preserve">        except IndexError:</w:t>
-      </w:r>
-      <w:r>
-        <w:rPr>
-          <w:rFonts w:ascii="Courier New" w:hAnsi="Courier New" w:cs="Courier New"/>
-          <w:lang w:val="ru-US"/>
-        </w:rPr>
-        <w:br/>
-        <w:t xml:space="preserve">            print("Данные чета невалидны")</w:t>
-      </w:r>
-      <w:r>
-        <w:rPr>
-          <w:rFonts w:ascii="Courier New" w:hAnsi="Courier New" w:cs="Courier New"/>
-          <w:lang w:val="ru-US"/>
-        </w:rPr>
-        <w:br/>
-        <w:t xml:space="preserve">            print("Данные чета невалидны")</w:t>
-      </w:r>
-      <w:r>
-        <w:rPr>
-          <w:rFonts w:ascii="Courier New" w:hAnsi="Courier New" w:cs="Courier New"/>
-          <w:lang w:val="ru-US"/>
-        </w:rPr>
-        <w:br/>
-        <w:t xml:space="preserve">            exit(1)</w:t>
-      </w:r>
-      <w:r>
-        <w:rPr>
-          <w:rFonts w:ascii="Courier New" w:hAnsi="Courier New" w:cs="Courier New"/>
-          <w:lang w:val="ru-US"/>
-        </w:rPr>
-        <w:br/>
-        <w:t xml:space="preserve">    return matrix, accuracy, size</w:t>
-      </w:r>
-      <w:r>
-        <w:rPr>
-          <w:rFonts w:ascii="Courier New" w:hAnsi="Courier New" w:cs="Courier New"/>
-          <w:lang w:val="ru-US"/>
-        </w:rPr>
-        <w:br/>
-      </w:r>
-      <w:r>
-        <w:rPr>
-          <w:rFonts w:ascii="Courier New" w:hAnsi="Courier New" w:cs="Courier New"/>
-          <w:lang w:val="ru-US"/>
-        </w:rPr>
-        <w:br/>
-      </w:r>
-      <w:r>
-        <w:rPr>
-          <w:rFonts w:ascii="Courier New" w:hAnsi="Courier New" w:cs="Courier New"/>
-          <w:lang w:val="ru-US"/>
-        </w:rPr>
-        <w:br/>
-        <w:t>def readMatrixFromTXT(FilePath):</w:t>
-      </w:r>
-      <w:r>
-        <w:rPr>
-          <w:rFonts w:ascii="Courier New" w:hAnsi="Courier New" w:cs="Courier New"/>
-          <w:lang w:val="ru-US"/>
-        </w:rPr>
-        <w:br/>
-        <w:t xml:space="preserve">    if not exists(FilePath):</w:t>
-      </w:r>
-      <w:r>
-        <w:rPr>
-          <w:rFonts w:ascii="Courier New" w:hAnsi="Courier New" w:cs="Courier New"/>
-          <w:lang w:val="ru-US"/>
-        </w:rPr>
-        <w:br/>
-        <w:t xml:space="preserve">        print("Такого файла нет:(")</w:t>
-      </w:r>
-      <w:r>
-        <w:rPr>
-          <w:rFonts w:ascii="Courier New" w:hAnsi="Courier New" w:cs="Courier New"/>
-          <w:lang w:val="ru-US"/>
-        </w:rPr>
-        <w:br/>
-        <w:t xml:space="preserve">        exit(1)</w:t>
-      </w:r>
-      <w:r>
-        <w:rPr>
-          <w:rFonts w:ascii="Courier New" w:hAnsi="Courier New" w:cs="Courier New"/>
-          <w:lang w:val="ru-US"/>
-        </w:rPr>
-        <w:br/>
-        <w:t xml:space="preserve">    with open(FilePath) as f:</w:t>
-      </w:r>
-      <w:r>
-        <w:rPr>
-          <w:rFonts w:ascii="Courier New" w:hAnsi="Courier New" w:cs="Courier New"/>
-          <w:lang w:val="ru-US"/>
-        </w:rPr>
-        <w:br/>
-        <w:t xml:space="preserve">        size = int(f.readline());</w:t>
-      </w:r>
-      <w:r>
-        <w:rPr>
-          <w:rFonts w:ascii="Courier New" w:hAnsi="Courier New" w:cs="Courier New"/>
-          <w:lang w:val="ru-US"/>
-        </w:rPr>
-        <w:br/>
-        <w:t xml:space="preserve">        if size &gt; 20:</w:t>
-      </w:r>
-      <w:r>
-        <w:rPr>
-          <w:rFonts w:ascii="Courier New" w:hAnsi="Courier New" w:cs="Courier New"/>
-          <w:lang w:val="ru-US"/>
-        </w:rPr>
-        <w:br/>
-        <w:t xml:space="preserve">            print("Вы хотите ввести слишком большую СЛАУ, ОШИБКА")</w:t>
-      </w:r>
-      <w:r>
-        <w:rPr>
-          <w:rFonts w:ascii="Courier New" w:hAnsi="Courier New" w:cs="Courier New"/>
-          <w:lang w:val="ru-US"/>
-        </w:rPr>
-        <w:br/>
-        <w:t xml:space="preserve">            exit(1)</w:t>
-      </w:r>
-      <w:r>
-        <w:rPr>
-          <w:rFonts w:ascii="Courier New" w:hAnsi="Courier New" w:cs="Courier New"/>
-          <w:lang w:val="ru-US"/>
-        </w:rPr>
-        <w:br/>
-        <w:t xml:space="preserve">        accuracy = float(f.readline())</w:t>
-      </w:r>
-      <w:r>
-        <w:rPr>
-          <w:rFonts w:ascii="Courier New" w:hAnsi="Courier New" w:cs="Courier New"/>
-          <w:lang w:val="ru-US"/>
-        </w:rPr>
-        <w:br/>
-        <w:t xml:space="preserve">        matrix = [i.strip().split(" ") for i in f.readlines()]</w:t>
-      </w:r>
-      <w:r>
-        <w:rPr>
-          <w:rFonts w:ascii="Courier New" w:hAnsi="Courier New" w:cs="Courier New"/>
-          <w:lang w:val="ru-US"/>
-        </w:rPr>
-        <w:br/>
-        <w:t xml:space="preserve">        for i in range(size):</w:t>
-      </w:r>
-      <w:r>
-        <w:rPr>
-          <w:rFonts w:ascii="Courier New" w:hAnsi="Courier New" w:cs="Courier New"/>
-          <w:lang w:val="ru-US"/>
-        </w:rPr>
-        <w:br/>
-        <w:t xml:space="preserve">            try:</w:t>
-      </w:r>
-      <w:r>
-        <w:rPr>
-          <w:rFonts w:ascii="Courier New" w:hAnsi="Courier New" w:cs="Courier New"/>
-          <w:lang w:val="ru-US"/>
-        </w:rPr>
-        <w:br/>
-        <w:t xml:space="preserve">                if matrix.__len__() != size or matrix[i].__len__() != size+1:</w:t>
-      </w:r>
-      <w:r>
-        <w:rPr>
-          <w:rFonts w:ascii="Courier New" w:hAnsi="Courier New" w:cs="Courier New"/>
-          <w:lang w:val="ru-US"/>
-        </w:rPr>
-        <w:br/>
-        <w:t xml:space="preserve">                    print("Данные чета невалидны")</w:t>
-      </w:r>
-      <w:r>
-        <w:rPr>
-          <w:rFonts w:ascii="Courier New" w:hAnsi="Courier New" w:cs="Courier New"/>
-          <w:lang w:val="ru-US"/>
-        </w:rPr>
-        <w:br/>
-        <w:t xml:space="preserve">                    exit(1)</w:t>
-      </w:r>
-      <w:r>
-        <w:rPr>
-          <w:rFonts w:ascii="Courier New" w:hAnsi="Courier New" w:cs="Courier New"/>
-          <w:lang w:val="ru-US"/>
-        </w:rPr>
-        <w:br/>
-        <w:t xml:space="preserve">            except IndexError:</w:t>
-      </w:r>
-      <w:r>
-        <w:rPr>
-          <w:rFonts w:ascii="Courier New" w:hAnsi="Courier New" w:cs="Courier New"/>
-          <w:lang w:val="ru-US"/>
-        </w:rPr>
-        <w:br/>
-        <w:t xml:space="preserve">                print("Данные чета невалидны")</w:t>
-      </w:r>
-      <w:r>
-        <w:rPr>
-          <w:rFonts w:ascii="Courier New" w:hAnsi="Courier New" w:cs="Courier New"/>
-          <w:lang w:val="ru-US"/>
-        </w:rPr>
-        <w:br/>
-        <w:t xml:space="preserve">                exit(1)</w:t>
-      </w:r>
-      <w:r>
-        <w:rPr>
-          <w:rFonts w:ascii="Courier New" w:hAnsi="Courier New" w:cs="Courier New"/>
-          <w:lang w:val="ru-US"/>
-        </w:rPr>
-        <w:br/>
-        <w:t xml:space="preserve">        return matrix, accuracy, size</w:t>
-      </w:r>
-    </w:p>
-    <w:p>
-      <w:pPr>
-        <w:rPr>
-          <w:rFonts w:ascii="Courier New" w:hAnsi="Courier New" w:cs="Courier New"/>
-          <w:lang w:val="ru-US"/>
-        </w:rPr>
-      </w:pPr>
-      <w:r>
-        <w:rPr>
-          <w:rFonts w:ascii="Courier New" w:hAnsi="Courier New" w:cs="Courier New"/>
-          <w:lang w:val="ru-US"/>
-        </w:rPr>
-        <w:br w:type="page"/>
-      </w:r>
-    </w:p>
-    <w:p>
-      <w:pPr>
-        <w:rPr>
-          <w:lang w:val="en-US"/>
-        </w:rPr>
-      </w:pPr>
-      <w:r>
-        <w:lastRenderedPageBreak/>
-        <w:t xml:space="preserve">Файл </w:t>
-      </w:r>
-      <w:r>
-        <w:rPr>
-          <w:lang w:val="en-US"/>
-        </w:rPr>
-        <w:t>matrix</w:t>
-      </w:r>
-      <w:r>
-        <w:rPr>
-          <w:lang w:val="en-US"/>
-        </w:rPr>
-        <w:t>Validator</w:t>
-      </w:r>
-      <w:r>
-        <w:rPr>
-          <w:lang w:val="en-US"/>
-        </w:rPr>
-        <w:t>.py:</w:t>
-      </w:r>
-    </w:p>
-    <w:p>
-      <w:pPr>
-        <w:rPr>
-          <w:rFonts w:ascii="Courier New" w:hAnsi="Courier New" w:cs="Courier New"/>
-          <w:lang w:val="ru-US"/>
-        </w:rPr>
-      </w:pPr>
-      <w:r>
-        <w:rPr>
-          <w:rFonts w:ascii="Courier New" w:hAnsi="Courier New" w:cs="Courier New"/>
-          <w:lang w:val="ru-US"/>
-        </w:rPr>
-        <w:t>def check_diagonal_dominance(matrix, n):</w:t>
-      </w:r>
-      <w:r>
-        <w:rPr>
-          <w:rFonts w:ascii="Courier New" w:hAnsi="Courier New" w:cs="Courier New"/>
-          <w:lang w:val="ru-US"/>
-        </w:rPr>
-        <w:br/>
-        <w:t xml:space="preserve">    for i in range(n):</w:t>
-      </w:r>
-      <w:r>
-        <w:rPr>
-          <w:rFonts w:ascii="Courier New" w:hAnsi="Courier New" w:cs="Courier New"/>
-          <w:lang w:val="ru-US"/>
-        </w:rPr>
-        <w:br/>
-        <w:t xml:space="preserve">        sum_non_diag = sum(abs(matrix[i][j]) for j in range(n) if j != i)</w:t>
-      </w:r>
-      <w:r>
-        <w:rPr>
-          <w:rFonts w:ascii="Courier New" w:hAnsi="Courier New" w:cs="Courier New"/>
-          <w:lang w:val="ru-US"/>
-        </w:rPr>
-        <w:br/>
-        <w:t xml:space="preserve">        if abs(matrix[i][i]) &lt;= sum_non_diag:</w:t>
-      </w:r>
-      <w:r>
-        <w:rPr>
-          <w:rFonts w:ascii="Courier New" w:hAnsi="Courier New" w:cs="Courier New"/>
-          <w:lang w:val="ru-US"/>
-        </w:rPr>
-        <w:br/>
-        <w:t xml:space="preserve">            return False</w:t>
-      </w:r>
-      <w:r>
-        <w:rPr>
-          <w:rFonts w:ascii="Courier New" w:hAnsi="Courier New" w:cs="Courier New"/>
-          <w:lang w:val="ru-US"/>
-        </w:rPr>
-        <w:br/>
-        <w:t xml:space="preserve">    return True</w:t>
-      </w:r>
-      <w:r>
-        <w:rPr>
-          <w:rFonts w:ascii="Courier New" w:hAnsi="Courier New" w:cs="Courier New"/>
-          <w:lang w:val="ru-US"/>
-        </w:rPr>
-        <w:br/>
-      </w:r>
-      <w:r>
-        <w:rPr>
-          <w:rFonts w:ascii="Courier New" w:hAnsi="Courier New" w:cs="Courier New"/>
-          <w:lang w:val="ru-US"/>
-        </w:rPr>
-        <w:br/>
-      </w:r>
-      <w:r>
-        <w:rPr>
-          <w:rFonts w:ascii="Courier New" w:hAnsi="Courier New" w:cs="Courier New"/>
-          <w:lang w:val="ru-US"/>
-        </w:rPr>
-        <w:br/>
-        <w:t>def parseMatrixValues(matrix, precision=3):</w:t>
-      </w:r>
-      <w:r>
-        <w:rPr>
-          <w:rFonts w:ascii="Courier New" w:hAnsi="Courier New" w:cs="Courier New"/>
-          <w:lang w:val="ru-US"/>
-        </w:rPr>
-        <w:br/>
-        <w:t xml:space="preserve">    if matrix is None:</w:t>
-      </w:r>
-      <w:r>
-        <w:rPr>
-          <w:rFonts w:ascii="Courier New" w:hAnsi="Courier New" w:cs="Courier New"/>
-          <w:lang w:val="ru-US"/>
-        </w:rPr>
-        <w:br/>
-        <w:t xml:space="preserve">        print("Ошибка: матрица не была загружена.")</w:t>
-      </w:r>
-      <w:r>
-        <w:rPr>
-          <w:rFonts w:ascii="Courier New" w:hAnsi="Courier New" w:cs="Courier New"/>
-          <w:lang w:val="ru-US"/>
-        </w:rPr>
-        <w:br/>
-        <w:t xml:space="preserve">        exit(1)</w:t>
-      </w:r>
-      <w:r>
-        <w:rPr>
-          <w:rFonts w:ascii="Courier New" w:hAnsi="Courier New" w:cs="Courier New"/>
-          <w:lang w:val="ru-US"/>
-        </w:rPr>
-        <w:br/>
-      </w:r>
-      <w:r>
-        <w:rPr>
-          <w:rFonts w:ascii="Courier New" w:hAnsi="Courier New" w:cs="Courier New"/>
-          <w:lang w:val="ru-US"/>
-        </w:rPr>
-        <w:br/>
-        <w:t xml:space="preserve">    try:</w:t>
-      </w:r>
-      <w:r>
-        <w:rPr>
-          <w:rFonts w:ascii="Courier New" w:hAnsi="Courier New" w:cs="Courier New"/>
-          <w:lang w:val="ru-US"/>
-        </w:rPr>
-        <w:br/>
-        <w:t xml:space="preserve">        float_matrix = [[round(float(element), precision) for element in row] for row in matrix]</w:t>
-      </w:r>
-      <w:r>
-        <w:rPr>
-          <w:rFonts w:ascii="Courier New" w:hAnsi="Courier New" w:cs="Courier New"/>
-          <w:lang w:val="ru-US"/>
-        </w:rPr>
-        <w:br/>
-        <w:t xml:space="preserve">    except ValueError:</w:t>
-      </w:r>
-      <w:r>
-        <w:rPr>
-          <w:rFonts w:ascii="Courier New" w:hAnsi="Courier New" w:cs="Courier New"/>
-          <w:lang w:val="ru-US"/>
-        </w:rPr>
-        <w:br/>
-        <w:t xml:space="preserve">        print("Данные в матрице невалидны")</w:t>
-      </w:r>
-      <w:r>
-        <w:rPr>
-          <w:rFonts w:ascii="Courier New" w:hAnsi="Courier New" w:cs="Courier New"/>
-          <w:lang w:val="ru-US"/>
-        </w:rPr>
-        <w:br/>
-        <w:t xml:space="preserve">        exit(1)</w:t>
-      </w:r>
-      <w:r>
-        <w:rPr>
-          <w:rFonts w:ascii="Courier New" w:hAnsi="Courier New" w:cs="Courier New"/>
-          <w:lang w:val="ru-US"/>
-        </w:rPr>
-        <w:br/>
-      </w:r>
-      <w:r>
-        <w:rPr>
-          <w:rFonts w:ascii="Courier New" w:hAnsi="Courier New" w:cs="Courier New"/>
-          <w:lang w:val="ru-US"/>
-        </w:rPr>
-        <w:br/>
-        <w:t xml:space="preserve">    return float_matrix</w:t>
-      </w:r>
-      <w:r>
-        <w:rPr>
-          <w:rFonts w:ascii="Courier New" w:hAnsi="Courier New" w:cs="Courier New"/>
-          <w:lang w:val="ru-US"/>
-        </w:rPr>
-        <w:br/>
-      </w:r>
-      <w:r>
-        <w:rPr>
-          <w:rFonts w:ascii="Courier New" w:hAnsi="Courier New" w:cs="Courier New"/>
-          <w:lang w:val="ru-US"/>
-        </w:rPr>
-        <w:br/>
-      </w:r>
-      <w:r>
-        <w:rPr>
-          <w:rFonts w:ascii="Courier New" w:hAnsi="Courier New" w:cs="Courier New"/>
-          <w:lang w:val="ru-US"/>
-        </w:rPr>
-        <w:br/>
-        <w:t>def swap_rows(matrix, row1, row2):</w:t>
-      </w:r>
-      <w:r>
-        <w:rPr>
-          <w:rFonts w:ascii="Courier New" w:hAnsi="Courier New" w:cs="Courier New"/>
-          <w:lang w:val="ru-US"/>
-        </w:rPr>
-        <w:br/>
-        <w:t xml:space="preserve">    matrix[row1], matrix[row2] = matrix[row2], matrix[row1]</w:t>
-      </w:r>
-      <w:r>
-        <w:rPr>
-          <w:rFonts w:ascii="Courier New" w:hAnsi="Courier New" w:cs="Courier New"/>
-          <w:lang w:val="ru-US"/>
-        </w:rPr>
-        <w:br/>
-      </w:r>
-      <w:r>
-        <w:rPr>
-          <w:rFonts w:ascii="Courier New" w:hAnsi="Courier New" w:cs="Courier New"/>
-          <w:lang w:val="ru-US"/>
-        </w:rPr>
-        <w:br/>
-      </w:r>
-      <w:r>
-        <w:rPr>
-          <w:rFonts w:ascii="Courier New" w:hAnsi="Courier New" w:cs="Courier New"/>
-          <w:lang w:val="ru-US"/>
-        </w:rPr>
-        <w:br/>
-        <w:t>def count_norm(M):</w:t>
-      </w:r>
-      <w:r>
-        <w:rPr>
-          <w:rFonts w:ascii="Courier New" w:hAnsi="Courier New" w:cs="Courier New"/>
-          <w:lang w:val="ru-US"/>
-        </w:rPr>
-        <w:br/>
-        <w:t xml:space="preserve">    res = 0</w:t>
-      </w:r>
-      <w:r>
-        <w:rPr>
-          <w:rFonts w:ascii="Courier New" w:hAnsi="Courier New" w:cs="Courier New"/>
-          <w:lang w:val="ru-US"/>
-        </w:rPr>
-        <w:br/>
-        <w:t xml:space="preserve">    for i in M:</w:t>
-      </w:r>
-      <w:r>
-        <w:rPr>
-          <w:rFonts w:ascii="Courier New" w:hAnsi="Courier New" w:cs="Courier New"/>
-          <w:lang w:val="ru-US"/>
-        </w:rPr>
-        <w:br/>
-        <w:t xml:space="preserve">        res = max(res, sum([abs(j) for j in i]))</w:t>
-      </w:r>
-      <w:r>
-        <w:rPr>
-          <w:rFonts w:ascii="Courier New" w:hAnsi="Courier New" w:cs="Courier New"/>
-          <w:lang w:val="ru-US"/>
-        </w:rPr>
-        <w:br/>
-        <w:t xml:space="preserve">    return res</w:t>
-      </w:r>
-      <w:r>
-        <w:rPr>
-          <w:rFonts w:ascii="Courier New" w:hAnsi="Courier New" w:cs="Courier New"/>
-          <w:lang w:val="ru-US"/>
-        </w:rPr>
-        <w:br/>
-      </w:r>
-      <w:r>
-        <w:rPr>
-          <w:rFonts w:ascii="Courier New" w:hAnsi="Courier New" w:cs="Courier New"/>
-          <w:lang w:val="ru-US"/>
-        </w:rPr>
-        <w:br/>
-        <w:t>def do_diagonal_dominance(matrix):</w:t>
-      </w:r>
-      <w:r>
-        <w:rPr>
-          <w:rFonts w:ascii="Courier New" w:hAnsi="Courier New" w:cs="Courier New"/>
-          <w:lang w:val="ru-US"/>
-        </w:rPr>
-        <w:br/>
-      </w:r>
-      <w:r>
-        <w:rPr>
-          <w:rFonts w:ascii="Courier New" w:hAnsi="Courier New" w:cs="Courier New"/>
-          <w:lang w:val="ru-US"/>
-        </w:rPr>
-        <w:br/>
-      </w:r>
-      <w:r>
-        <w:rPr>
-          <w:rFonts w:ascii="Courier New" w:hAnsi="Courier New" w:cs="Courier New"/>
-          <w:lang w:val="ru-US"/>
-        </w:rPr>
-        <w:br/>
-        <w:t xml:space="preserve">    for i in range(len(matrix)):</w:t>
-      </w:r>
-      <w:r>
-        <w:rPr>
-          <w:rFonts w:ascii="Courier New" w:hAnsi="Courier New" w:cs="Courier New"/>
-          <w:lang w:val="ru-US"/>
-        </w:rPr>
-        <w:br/>
-        <w:t xml:space="preserve">        max_row = i</w:t>
-      </w:r>
-      <w:r>
-        <w:rPr>
-          <w:rFonts w:ascii="Courier New" w:hAnsi="Courier New" w:cs="Courier New"/>
-          <w:lang w:val="ru-US"/>
-        </w:rPr>
-        <w:br/>
-        <w:t xml:space="preserve">        for j in range(i + 1, len(matrix)):</w:t>
-      </w:r>
-      <w:r>
-        <w:rPr>
-          <w:rFonts w:ascii="Courier New" w:hAnsi="Courier New" w:cs="Courier New"/>
-          <w:lang w:val="ru-US"/>
-        </w:rPr>
-        <w:br/>
-        <w:t xml:space="preserve">            if abs(matrix[j][i]) &gt; abs(matrix[max_row][i]):</w:t>
-      </w:r>
-      <w:r>
-        <w:rPr>
-          <w:rFonts w:ascii="Courier New" w:hAnsi="Courier New" w:cs="Courier New"/>
-          <w:lang w:val="ru-US"/>
-        </w:rPr>
-        <w:br/>
-        <w:t xml:space="preserve">                max_row = j</w:t>
-      </w:r>
-      <w:r>
-        <w:rPr>
-          <w:rFonts w:ascii="Courier New" w:hAnsi="Courier New" w:cs="Courier New"/>
-          <w:lang w:val="ru-US"/>
-        </w:rPr>
-        <w:br/>
-        <w:t xml:space="preserve">        if max_row != i:</w:t>
-      </w:r>
-      <w:r>
-        <w:rPr>
-          <w:rFonts w:ascii="Courier New" w:hAnsi="Courier New" w:cs="Courier New"/>
-          <w:lang w:val="ru-US"/>
-        </w:rPr>
-        <w:br/>
-        <w:t xml:space="preserve">            swap_rows(matrix, max_row, i)</w:t>
-      </w:r>
-      <w:r>
-        <w:rPr>
-          <w:rFonts w:ascii="Courier New" w:hAnsi="Courier New" w:cs="Courier New"/>
-          <w:lang w:val="ru-US"/>
-        </w:rPr>
-        <w:br/>
-      </w:r>
-      <w:r>
-        <w:rPr>
-          <w:rFonts w:ascii="Courier New" w:hAnsi="Courier New" w:cs="Courier New"/>
-          <w:lang w:val="ru-US"/>
-        </w:rPr>
-        <w:br/>
-      </w:r>
-      <w:r>
-        <w:rPr>
-          <w:rFonts w:ascii="Courier New" w:hAnsi="Courier New" w:cs="Courier New"/>
-          <w:lang w:val="ru-US"/>
-        </w:rPr>
-        <w:br/>
-        <w:t xml:space="preserve">    if not check_diagonal_dominance(matrix, len(matrix)):</w:t>
-      </w:r>
-      <w:r>
-        <w:rPr>
-          <w:rFonts w:ascii="Courier New" w:hAnsi="Courier New" w:cs="Courier New"/>
-          <w:lang w:val="ru-US"/>
-        </w:rPr>
-        <w:br/>
-        <w:t xml:space="preserve">            print("Матрицу нельзя привести к диагонально доминирующему виду.")</w:t>
-      </w:r>
-      <w:r>
-        <w:rPr>
-          <w:rFonts w:ascii="Courier New" w:hAnsi="Courier New" w:cs="Courier New"/>
-          <w:lang w:val="ru-US"/>
-        </w:rPr>
-        <w:br/>
-        <w:t xml:space="preserve">            return None</w:t>
-      </w:r>
-      <w:r>
-        <w:rPr>
-          <w:rFonts w:ascii="Courier New" w:hAnsi="Courier New" w:cs="Courier New"/>
-          <w:lang w:val="ru-US"/>
-        </w:rPr>
-        <w:br/>
-      </w:r>
-      <w:r>
-        <w:rPr>
-          <w:rFonts w:ascii="Courier New" w:hAnsi="Courier New" w:cs="Courier New"/>
-          <w:lang w:val="ru-US"/>
-        </w:rPr>
-        <w:br/>
-        <w:t xml:space="preserve">    return matrix</w:t>
-      </w:r>
-    </w:p>
-    <w:p>
-      <w:pPr>
-        <w:rPr>
-          <w:lang w:val="en-US"/>
-        </w:rPr>
-      </w:pPr>
-      <w:r>
-        <w:lastRenderedPageBreak/>
-        <w:t xml:space="preserve">Файл </w:t>
-      </w:r>
-      <w:r>
-        <w:rPr>
-          <w:lang w:val="en-US"/>
-        </w:rPr>
-        <w:t>calculations</w:t>
-      </w:r>
-      <w:r>
-        <w:rPr>
-          <w:lang w:val="en-US"/>
-        </w:rPr>
-        <w:t>.py:</w:t>
-      </w:r>
-    </w:p>
-    <w:p>
-      <w:pPr>
-        <w:rPr>
-          <w:rFonts w:ascii="Courier New" w:hAnsi="Courier New" w:cs="Courier New"/>
-          <w:lang w:val="ru-US"/>
-        </w:rPr>
-      </w:pPr>
-      <w:r>
-        <w:rPr>
-          <w:rFonts w:ascii="Courier New" w:hAnsi="Courier New" w:cs="Courier New"/>
-          <w:lang w:val="ru-US"/>
-        </w:rPr>
-        <w:t>import solution.matrixPrinter as printer</w:t>
-      </w:r>
-      <w:r>
-        <w:rPr>
-          <w:rFonts w:ascii="Courier New" w:hAnsi="Courier New" w:cs="Courier New"/>
-          <w:lang w:val="ru-US"/>
-        </w:rPr>
-        <w:br/>
-      </w:r>
-      <w:r>
-        <w:rPr>
-          <w:rFonts w:ascii="Courier New" w:hAnsi="Courier New" w:cs="Courier New"/>
-          <w:lang w:val="ru-US"/>
-        </w:rPr>
-        <w:br/>
-      </w:r>
-      <w:r>
-        <w:rPr>
-          <w:rFonts w:ascii="Courier New" w:hAnsi="Courier New" w:cs="Courier New"/>
-          <w:lang w:val="ru-US"/>
-        </w:rPr>
-        <w:br/>
-        <w:t>def make_C_and_D_matrix(matrix):</w:t>
-      </w:r>
-      <w:r>
-        <w:rPr>
-          <w:rFonts w:ascii="Courier New" w:hAnsi="Courier New" w:cs="Courier New"/>
-          <w:lang w:val="ru-US"/>
-        </w:rPr>
-        <w:br/>
-        <w:t xml:space="preserve">    C = []</w:t>
-      </w:r>
-      <w:r>
-        <w:rPr>
-          <w:rFonts w:ascii="Courier New" w:hAnsi="Courier New" w:cs="Courier New"/>
-          <w:lang w:val="ru-US"/>
-        </w:rPr>
-        <w:br/>
-        <w:t xml:space="preserve">    D = []</w:t>
-      </w:r>
-      <w:r>
-        <w:rPr>
-          <w:rFonts w:ascii="Courier New" w:hAnsi="Courier New" w:cs="Courier New"/>
-          <w:lang w:val="ru-US"/>
-        </w:rPr>
-        <w:br/>
-      </w:r>
-      <w:r>
-        <w:rPr>
-          <w:rFonts w:ascii="Courier New" w:hAnsi="Courier New" w:cs="Courier New"/>
-          <w:lang w:val="ru-US"/>
-        </w:rPr>
-        <w:br/>
-        <w:t xml:space="preserve">    for i in range(len(matrix)):</w:t>
-      </w:r>
-      <w:r>
-        <w:rPr>
-          <w:rFonts w:ascii="Courier New" w:hAnsi="Courier New" w:cs="Courier New"/>
-          <w:lang w:val="ru-US"/>
-        </w:rPr>
-        <w:br/>
-        <w:t xml:space="preserve">        a_ii = matrix[i][i]</w:t>
-      </w:r>
-      <w:r>
-        <w:rPr>
-          <w:rFonts w:ascii="Courier New" w:hAnsi="Courier New" w:cs="Courier New"/>
-          <w:lang w:val="ru-US"/>
-        </w:rPr>
-        <w:br/>
-        <w:t xml:space="preserve">        C_row = [0 if i == j else (-matrix[i][j] / a_ii) for j in range(len(matrix))]</w:t>
-      </w:r>
-      <w:r>
-        <w:rPr>
-          <w:rFonts w:ascii="Courier New" w:hAnsi="Courier New" w:cs="Courier New"/>
-          <w:lang w:val="ru-US"/>
-        </w:rPr>
-        <w:br/>
-        <w:t xml:space="preserve">        C.append(C_row)</w:t>
-      </w:r>
-      <w:r>
-        <w:rPr>
-          <w:rFonts w:ascii="Courier New" w:hAnsi="Courier New" w:cs="Courier New"/>
-          <w:lang w:val="ru-US"/>
-        </w:rPr>
-        <w:br/>
-        <w:t xml:space="preserve">        D_row = matrix[i][len(matrix)] / a_ii</w:t>
-      </w:r>
-      <w:r>
-        <w:rPr>
-          <w:rFonts w:ascii="Courier New" w:hAnsi="Courier New" w:cs="Courier New"/>
-          <w:lang w:val="ru-US"/>
-        </w:rPr>
-        <w:br/>
-        <w:t xml:space="preserve">        D.append(D_row)</w:t>
-      </w:r>
-      <w:r>
-        <w:rPr>
-          <w:rFonts w:ascii="Courier New" w:hAnsi="Courier New" w:cs="Courier New"/>
-          <w:lang w:val="ru-US"/>
-        </w:rPr>
-        <w:br/>
-      </w:r>
-      <w:r>
-        <w:rPr>
-          <w:rFonts w:ascii="Courier New" w:hAnsi="Courier New" w:cs="Courier New"/>
-          <w:lang w:val="ru-US"/>
-        </w:rPr>
-        <w:br/>
-        <w:t xml:space="preserve">    return C, D</w:t>
-      </w:r>
-      <w:r>
-        <w:rPr>
-          <w:rFonts w:ascii="Courier New" w:hAnsi="Courier New" w:cs="Courier New"/>
-          <w:lang w:val="ru-US"/>
-        </w:rPr>
-        <w:br/>
-      </w:r>
-      <w:r>
-        <w:rPr>
-          <w:rFonts w:ascii="Courier New" w:hAnsi="Courier New" w:cs="Courier New"/>
-          <w:lang w:val="ru-US"/>
-        </w:rPr>
-        <w:br/>
-      </w:r>
-      <w:r>
-        <w:rPr>
-          <w:rFonts w:ascii="Courier New" w:hAnsi="Courier New" w:cs="Courier New"/>
-          <w:lang w:val="ru-US"/>
-        </w:rPr>
-        <w:br/>
-        <w:t>def get_accuracy(x_k, x_k1):</w:t>
-      </w:r>
-      <w:r>
-        <w:rPr>
-          <w:rFonts w:ascii="Courier New" w:hAnsi="Courier New" w:cs="Courier New"/>
-          <w:lang w:val="ru-US"/>
-        </w:rPr>
-        <w:br/>
-        <w:t xml:space="preserve">    return max(abs(x_k[i] - x_k1[i]) for i in range(len(x_k)))</w:t>
-      </w:r>
-      <w:r>
-        <w:rPr>
-          <w:rFonts w:ascii="Courier New" w:hAnsi="Courier New" w:cs="Courier New"/>
-          <w:lang w:val="ru-US"/>
-        </w:rPr>
-        <w:br/>
-      </w:r>
-      <w:r>
-        <w:rPr>
-          <w:rFonts w:ascii="Courier New" w:hAnsi="Courier New" w:cs="Courier New"/>
-          <w:lang w:val="ru-US"/>
-        </w:rPr>
-        <w:br/>
-      </w:r>
-      <w:r>
-        <w:rPr>
-          <w:rFonts w:ascii="Courier New" w:hAnsi="Courier New" w:cs="Courier New"/>
-          <w:lang w:val="ru-US"/>
-        </w:rPr>
-        <w:br/>
         <w:t>def main_calculation(C, D, EPS, n):</w:t>
       </w:r>
       <w:r>
@@ -2539,7 +1592,7 @@
           <w:lang w:val="ru-US"/>
         </w:rPr>
         <w:br/>
-        <w:t xml:space="preserve">    x_k = D[:]  </w:t>
+        <w:t xml:space="preserve">    x_k = D[:]</w:t>
       </w:r>
       <w:r>
         <w:rPr>
@@ -2547,7 +1600,7 @@
           <w:lang w:val="ru-US"/>
         </w:rPr>
         <w:br/>
-        <w:t xml:space="preserve">    x_k1 = [0] * n  </w:t>
+        <w:t xml:space="preserve">    x_k1 = [0] * n</w:t>
       </w:r>
       <w:r>
         <w:rPr>
@@ -2570,7 +1623,7 @@
           <w:lang w:val="ru-US"/>
         </w:rPr>
         <w:br/>
-        <w:t xml:space="preserve">        x_k, x_k1 = x_k1, [0] * n  </w:t>
+        <w:t xml:space="preserve">        x_k, x_k1 = x_k1, [0] * n</w:t>
       </w:r>
       <w:r>
         <w:rPr>
@@ -2633,7 +1686,7 @@
           <w:lang w:val="ru-US"/>
         </w:rPr>
         <w:br/>
-        <w:t xml:space="preserve">        printer.printFinalTable(iterations, x_k1, round(get_accuracy(x_k, x_k1), 5)) </w:t>
+        <w:t xml:space="preserve">        printer.printFinalTable(iterations, x_k1, round(get_accuracy(x_k, x_k1), 5))</w:t>
       </w:r>
       <w:r>
         <w:rPr>
@@ -2683,675 +1736,149 @@
     <w:p>
       <w:pPr>
         <w:rPr>
+          <w:rFonts w:ascii="Times New Roman" w:hAnsi="Times New Roman" w:cs="Times New Roman"/>
+        </w:rPr>
+      </w:pPr>
+      <w:r>
+        <w:rPr>
+          <w:rFonts w:ascii="Times New Roman" w:hAnsi="Times New Roman" w:cs="Times New Roman"/>
+        </w:rPr>
+        <w:lastRenderedPageBreak/>
+        <w:t xml:space="preserve">Ссылка на </w:t>
+      </w:r>
+      <w:r>
+        <w:rPr>
+          <w:rFonts w:ascii="Times New Roman" w:hAnsi="Times New Roman" w:cs="Times New Roman"/>
           <w:lang w:val="en-US"/>
         </w:rPr>
-      </w:pPr>
-      <w:r>
-        <w:lastRenderedPageBreak/>
-        <w:t>Файл</w:t>
-      </w:r>
-      <w:r>
-        <w:rPr>
-          <w:lang w:val="en-US"/>
+        <w:t>git</w:t>
+      </w:r>
+      <w:r>
+        <w:rPr>
+          <w:rFonts w:ascii="Times New Roman" w:hAnsi="Times New Roman" w:cs="Times New Roman"/>
+        </w:rPr>
+        <w:t xml:space="preserve">: </w:t>
+      </w:r>
+      <w:hyperlink r:id="rId10" w:history="1">
+        <w:r>
+          <w:rPr>
+            <w:rStyle w:val="a5"/>
+            <w:rFonts w:ascii="Times New Roman" w:hAnsi="Times New Roman" w:cs="Times New Roman"/>
+            <w:lang w:val="en-US"/>
+          </w:rPr>
+          <w:t>https</w:t>
+        </w:r>
+        <w:r>
+          <w:rPr>
+            <w:rStyle w:val="a5"/>
+            <w:rFonts w:ascii="Times New Roman" w:hAnsi="Times New Roman" w:cs="Times New Roman"/>
+          </w:rPr>
+          <w:t>://</w:t>
+        </w:r>
+        <w:r>
+          <w:rPr>
+            <w:rStyle w:val="a5"/>
+            <w:rFonts w:ascii="Times New Roman" w:hAnsi="Times New Roman" w:cs="Times New Roman"/>
+            <w:lang w:val="en-US"/>
+          </w:rPr>
+          <w:t>github</w:t>
+        </w:r>
+        <w:r>
+          <w:rPr>
+            <w:rStyle w:val="a5"/>
+            <w:rFonts w:ascii="Times New Roman" w:hAnsi="Times New Roman" w:cs="Times New Roman"/>
+          </w:rPr>
+          <w:t>.</w:t>
+        </w:r>
+        <w:r>
+          <w:rPr>
+            <w:rStyle w:val="a5"/>
+            <w:rFonts w:ascii="Times New Roman" w:hAnsi="Times New Roman" w:cs="Times New Roman"/>
+            <w:lang w:val="en-US"/>
+          </w:rPr>
+          <w:t>com</w:t>
+        </w:r>
+        <w:r>
+          <w:rPr>
+            <w:rStyle w:val="a5"/>
+            <w:rFonts w:ascii="Times New Roman" w:hAnsi="Times New Roman" w:cs="Times New Roman"/>
+          </w:rPr>
+          <w:t>/2</w:t>
+        </w:r>
+        <w:r>
+          <w:rPr>
+            <w:rStyle w:val="a5"/>
+            <w:rFonts w:ascii="Times New Roman" w:hAnsi="Times New Roman" w:cs="Times New Roman"/>
+            <w:lang w:val="en-US"/>
+          </w:rPr>
+          <w:t>BuRy</w:t>
+        </w:r>
+        <w:r>
+          <w:rPr>
+            <w:rStyle w:val="a5"/>
+            <w:rFonts w:ascii="Times New Roman" w:hAnsi="Times New Roman" w:cs="Times New Roman"/>
+          </w:rPr>
+          <w:t>1/</w:t>
+        </w:r>
+        <w:r>
+          <w:rPr>
+            <w:rStyle w:val="a5"/>
+            <w:rFonts w:ascii="Times New Roman" w:hAnsi="Times New Roman" w:cs="Times New Roman"/>
+            <w:lang w:val="en-US"/>
+          </w:rPr>
+          <w:t>Computational</w:t>
+        </w:r>
+        <w:r>
+          <w:rPr>
+            <w:rStyle w:val="a5"/>
+            <w:rFonts w:ascii="Times New Roman" w:hAnsi="Times New Roman" w:cs="Times New Roman"/>
+          </w:rPr>
+          <w:t>-</w:t>
+        </w:r>
+        <w:r>
+          <w:rPr>
+            <w:rStyle w:val="a5"/>
+            <w:rFonts w:ascii="Times New Roman" w:hAnsi="Times New Roman" w:cs="Times New Roman"/>
+            <w:lang w:val="en-US"/>
+          </w:rPr>
+          <w:t>Maths</w:t>
+        </w:r>
+        <w:r>
+          <w:rPr>
+            <w:rStyle w:val="a5"/>
+            <w:rFonts w:ascii="Times New Roman" w:hAnsi="Times New Roman" w:cs="Times New Roman"/>
+          </w:rPr>
+          <w:t>-</w:t>
+        </w:r>
+        <w:r>
+          <w:rPr>
+            <w:rStyle w:val="a5"/>
+            <w:rFonts w:ascii="Times New Roman" w:hAnsi="Times New Roman" w:cs="Times New Roman"/>
+            <w:lang w:val="en-US"/>
+          </w:rPr>
+          <w:t>Lab</w:t>
+        </w:r>
+        <w:r>
+          <w:rPr>
+            <w:rStyle w:val="a5"/>
+            <w:rFonts w:ascii="Times New Roman" w:hAnsi="Times New Roman" w:cs="Times New Roman"/>
+          </w:rPr>
+          <w:t>1</w:t>
+        </w:r>
+      </w:hyperlink>
+      <w:r>
+        <w:rPr>
+          <w:rFonts w:ascii="Times New Roman" w:hAnsi="Times New Roman" w:cs="Times New Roman"/>
         </w:rPr>
         <w:t xml:space="preserve"> </w:t>
       </w:r>
-      <w:r>
-        <w:rPr>
-          <w:lang w:val="en-US"/>
-        </w:rPr>
-        <w:t>matrixPrinter</w:t>
-      </w:r>
-      <w:r>
-        <w:rPr>
-          <w:lang w:val="en-US"/>
-        </w:rPr>
-        <w:t>.py:</w:t>
-      </w:r>
     </w:p>
     <w:p>
       <w:pPr>
         <w:rPr>
           <w:rFonts w:ascii="Courier New" w:hAnsi="Courier New" w:cs="Courier New"/>
-          <w:lang w:val="ru-US"/>
-        </w:rPr>
-      </w:pPr>
-      <w:r>
-        <w:rPr>
-          <w:rFonts w:ascii="Courier New" w:hAnsi="Courier New" w:cs="Courier New"/>
-          <w:lang w:val="ru-US"/>
-        </w:rPr>
-        <w:t>def printMainMatrix(matrix):</w:t>
-      </w:r>
-      <w:r>
-        <w:rPr>
-          <w:rFonts w:ascii="Courier New" w:hAnsi="Courier New" w:cs="Courier New"/>
-          <w:lang w:val="ru-US"/>
-        </w:rPr>
-        <w:br/>
-        <w:t xml:space="preserve">    for i in range(len(matrix)):</w:t>
-      </w:r>
-      <w:r>
-        <w:rPr>
-          <w:rFonts w:ascii="Courier New" w:hAnsi="Courier New" w:cs="Courier New"/>
-          <w:lang w:val="ru-US"/>
-        </w:rPr>
-        <w:br/>
-        <w:t xml:space="preserve">        print(f"x{i}", end=" " * 12)</w:t>
-      </w:r>
-      <w:r>
-        <w:rPr>
-          <w:rFonts w:ascii="Courier New" w:hAnsi="Courier New" w:cs="Courier New"/>
-          <w:lang w:val="ru-US"/>
-        </w:rPr>
-        <w:br/>
-        <w:t xml:space="preserve">    print()</w:t>
-      </w:r>
-      <w:r>
-        <w:rPr>
-          <w:rFonts w:ascii="Courier New" w:hAnsi="Courier New" w:cs="Courier New"/>
-          <w:lang w:val="ru-US"/>
-        </w:rPr>
-        <w:br/>
-        <w:t xml:space="preserve">    for i in range(len(matrix)):</w:t>
-      </w:r>
-      <w:r>
-        <w:rPr>
-          <w:rFonts w:ascii="Courier New" w:hAnsi="Courier New" w:cs="Courier New"/>
-          <w:lang w:val="ru-US"/>
-        </w:rPr>
-        <w:br/>
-        <w:t xml:space="preserve">        for j in range(len(matrix[i])):</w:t>
-      </w:r>
-      <w:r>
-        <w:rPr>
-          <w:rFonts w:ascii="Courier New" w:hAnsi="Courier New" w:cs="Courier New"/>
-          <w:lang w:val="ru-US"/>
-        </w:rPr>
-        <w:br/>
-        <w:t xml:space="preserve">            print(matrix[i][j], end=" " * 10)</w:t>
-      </w:r>
-      <w:r>
-        <w:rPr>
-          <w:rFonts w:ascii="Courier New" w:hAnsi="Courier New" w:cs="Courier New"/>
-          <w:lang w:val="ru-US"/>
-        </w:rPr>
-        <w:br/>
-        <w:t xml:space="preserve">        print()</w:t>
-      </w:r>
-      <w:r>
-        <w:rPr>
-          <w:rFonts w:ascii="Courier New" w:hAnsi="Courier New" w:cs="Courier New"/>
-          <w:lang w:val="ru-US"/>
-        </w:rPr>
-        <w:br/>
-        <w:t xml:space="preserve">    print()</w:t>
-      </w:r>
-      <w:r>
-        <w:rPr>
-          <w:rFonts w:ascii="Courier New" w:hAnsi="Courier New" w:cs="Courier New"/>
-          <w:lang w:val="ru-US"/>
-        </w:rPr>
-        <w:br/>
-      </w:r>
-      <w:r>
-        <w:rPr>
-          <w:rFonts w:ascii="Courier New" w:hAnsi="Courier New" w:cs="Courier New"/>
-          <w:lang w:val="ru-US"/>
-        </w:rPr>
-        <w:br/>
-      </w:r>
-      <w:r>
-        <w:rPr>
-          <w:rFonts w:ascii="Courier New" w:hAnsi="Courier New" w:cs="Courier New"/>
-          <w:lang w:val="ru-US"/>
-        </w:rPr>
-        <w:br/>
-        <w:t>def printSupportiveMatrix(matrix):</w:t>
-      </w:r>
-      <w:r>
-        <w:rPr>
-          <w:rFonts w:ascii="Courier New" w:hAnsi="Courier New" w:cs="Courier New"/>
-          <w:lang w:val="ru-US"/>
-        </w:rPr>
-        <w:br/>
-        <w:t xml:space="preserve">    for i in range(len(matrix)):</w:t>
-      </w:r>
-      <w:r>
-        <w:rPr>
-          <w:rFonts w:ascii="Courier New" w:hAnsi="Courier New" w:cs="Courier New"/>
-          <w:lang w:val="ru-US"/>
-        </w:rPr>
-        <w:br/>
-        <w:t xml:space="preserve">        for j in range(len(matrix[i])):</w:t>
-      </w:r>
-      <w:r>
-        <w:rPr>
-          <w:rFonts w:ascii="Courier New" w:hAnsi="Courier New" w:cs="Courier New"/>
-          <w:lang w:val="ru-US"/>
-        </w:rPr>
-        <w:br/>
-        <w:t xml:space="preserve">            print(matrix[i][j], end=" " * 10)</w:t>
-      </w:r>
-      <w:r>
-        <w:rPr>
-          <w:rFonts w:ascii="Courier New" w:hAnsi="Courier New" w:cs="Courier New"/>
-          <w:lang w:val="ru-US"/>
-        </w:rPr>
-        <w:br/>
-        <w:t xml:space="preserve">        print()</w:t>
-      </w:r>
-      <w:r>
-        <w:rPr>
-          <w:rFonts w:ascii="Courier New" w:hAnsi="Courier New" w:cs="Courier New"/>
-          <w:lang w:val="ru-US"/>
-        </w:rPr>
-        <w:br/>
-        <w:t xml:space="preserve">    print()</w:t>
-      </w:r>
-      <w:r>
-        <w:rPr>
-          <w:rFonts w:ascii="Courier New" w:hAnsi="Courier New" w:cs="Courier New"/>
-          <w:lang w:val="ru-US"/>
-        </w:rPr>
-        <w:br/>
-      </w:r>
-      <w:r>
-        <w:rPr>
-          <w:rFonts w:ascii="Courier New" w:hAnsi="Courier New" w:cs="Courier New"/>
-          <w:lang w:val="ru-US"/>
-        </w:rPr>
-        <w:br/>
-      </w:r>
-      <w:r>
-        <w:rPr>
-          <w:rFonts w:ascii="Courier New" w:hAnsi="Courier New" w:cs="Courier New"/>
-          <w:lang w:val="ru-US"/>
-        </w:rPr>
-        <w:br/>
-        <w:t>def printFinalTable(iteration, xk, accuracy):</w:t>
-      </w:r>
-      <w:r>
-        <w:rPr>
-          <w:rFonts w:ascii="Courier New" w:hAnsi="Courier New" w:cs="Courier New"/>
-          <w:lang w:val="ru-US"/>
-        </w:rPr>
-        <w:br/>
-        <w:t xml:space="preserve">    print(f"{iteration}".center(36) + " | " + f"{xk}".center(36) + " | " + f"{accuracy}".center(36) + " |")</w:t>
-      </w:r>
-    </w:p>
-    <w:p>
-      <w:pPr>
-        <w:rPr>
-          <w:rFonts w:ascii="Courier New" w:hAnsi="Courier New" w:cs="Courier New"/>
-        </w:rPr>
-      </w:pPr>
-      <w:r>
-        <w:rPr>
-          <w:rFonts w:ascii="Courier New" w:hAnsi="Courier New" w:cs="Courier New"/>
-        </w:rPr>
-        <w:br w:type="page"/>
-      </w:r>
-    </w:p>
-    <w:p>
-      <w:r>
-        <w:lastRenderedPageBreak/>
-        <w:t>Файл</w:t>
-      </w:r>
-      <w:r>
-        <w:t xml:space="preserve"> </w:t>
-      </w:r>
-      <w:r>
-        <w:rPr>
-          <w:lang w:val="en-US"/>
-        </w:rPr>
-        <w:t>ma</w:t>
-      </w:r>
-      <w:r>
-        <w:rPr>
-          <w:lang w:val="en-US"/>
-        </w:rPr>
-        <w:t>in</w:t>
-      </w:r>
-      <w:r>
-        <w:t>.</w:t>
-      </w:r>
-      <w:proofErr w:type="spellStart"/>
-      <w:r>
-        <w:rPr>
-          <w:lang w:val="en-US"/>
-        </w:rPr>
-        <w:t>py</w:t>
-      </w:r>
-      <w:proofErr w:type="spellEnd"/>
-      <w:r>
-        <w:t>:</w:t>
-      </w:r>
-    </w:p>
-    <w:p>
-      <w:pPr>
-        <w:rPr>
-          <w:rFonts w:ascii="Courier New" w:hAnsi="Courier New" w:cs="Courier New"/>
-          <w:lang w:val="ru-US"/>
-        </w:rPr>
-      </w:pPr>
-      <w:r>
-        <w:rPr>
-          <w:rFonts w:ascii="Courier New" w:hAnsi="Courier New" w:cs="Courier New"/>
-          <w:lang w:val="ru-US"/>
-        </w:rPr>
-        <w:t>import solution.matrixReader as reader</w:t>
-      </w:r>
-      <w:r>
-        <w:rPr>
-          <w:rFonts w:ascii="Courier New" w:hAnsi="Courier New" w:cs="Courier New"/>
-          <w:lang w:val="ru-US"/>
-        </w:rPr>
-        <w:br/>
-        <w:t>import solution.matrixValidator as validator</w:t>
-      </w:r>
-      <w:r>
-        <w:rPr>
-          <w:rFonts w:ascii="Courier New" w:hAnsi="Courier New" w:cs="Courier New"/>
-          <w:lang w:val="ru-US"/>
-        </w:rPr>
-        <w:br/>
-        <w:t>import solution.calculations as calculations</w:t>
-      </w:r>
-      <w:r>
-        <w:rPr>
-          <w:rFonts w:ascii="Courier New" w:hAnsi="Courier New" w:cs="Courier New"/>
-          <w:lang w:val="ru-US"/>
-        </w:rPr>
-        <w:br/>
-        <w:t>import solution.matrixPrinter as printer</w:t>
-      </w:r>
-      <w:r>
-        <w:rPr>
-          <w:rFonts w:ascii="Courier New" w:hAnsi="Courier New" w:cs="Courier New"/>
-          <w:lang w:val="ru-US"/>
-        </w:rPr>
-        <w:br/>
-      </w:r>
-      <w:r>
-        <w:rPr>
-          <w:rFonts w:ascii="Courier New" w:hAnsi="Courier New" w:cs="Courier New"/>
-          <w:lang w:val="ru-US"/>
-        </w:rPr>
-        <w:br/>
-        <w:t>def getData():</w:t>
-      </w:r>
-      <w:r>
-        <w:rPr>
-          <w:rFonts w:ascii="Courier New" w:hAnsi="Courier New" w:cs="Courier New"/>
-          <w:lang w:val="ru-US"/>
-        </w:rPr>
-        <w:br/>
-        <w:t xml:space="preserve">    flag = input("Если хотите вводить данные через файл, напишите f, иначе введите любой символ: ") == "f"</w:t>
-      </w:r>
-      <w:r>
-        <w:rPr>
-          <w:rFonts w:ascii="Courier New" w:hAnsi="Courier New" w:cs="Courier New"/>
-          <w:lang w:val="ru-US"/>
-        </w:rPr>
-        <w:br/>
-      </w:r>
-      <w:r>
-        <w:rPr>
-          <w:rFonts w:ascii="Courier New" w:hAnsi="Courier New" w:cs="Courier New"/>
-          <w:lang w:val="ru-US"/>
-        </w:rPr>
-        <w:br/>
-        <w:t xml:space="preserve">    if flag:</w:t>
-      </w:r>
-      <w:r>
-        <w:rPr>
-          <w:rFonts w:ascii="Courier New" w:hAnsi="Courier New" w:cs="Courier New"/>
-          <w:lang w:val="ru-US"/>
-        </w:rPr>
-        <w:br/>
-        <w:t xml:space="preserve">        print("Введите название файла: ")</w:t>
-      </w:r>
-      <w:r>
-        <w:rPr>
-          <w:rFonts w:ascii="Courier New" w:hAnsi="Courier New" w:cs="Courier New"/>
-          <w:lang w:val="ru-US"/>
-        </w:rPr>
-        <w:br/>
-        <w:t xml:space="preserve">        matrix, accuracy, n = reader.readMatrixFromTXT(input().strip())</w:t>
-      </w:r>
-      <w:r>
-        <w:rPr>
-          <w:rFonts w:ascii="Courier New" w:hAnsi="Courier New" w:cs="Courier New"/>
-          <w:lang w:val="ru-US"/>
-        </w:rPr>
-        <w:br/>
-        <w:t xml:space="preserve">    else:</w:t>
-      </w:r>
-      <w:r>
-        <w:rPr>
-          <w:rFonts w:ascii="Courier New" w:hAnsi="Courier New" w:cs="Courier New"/>
-          <w:lang w:val="ru-US"/>
-        </w:rPr>
-        <w:br/>
-        <w:t xml:space="preserve">        matrix, accuracy, n = reader.readMatrixFromCIN()</w:t>
-      </w:r>
-      <w:r>
-        <w:rPr>
-          <w:rFonts w:ascii="Courier New" w:hAnsi="Courier New" w:cs="Courier New"/>
-          <w:lang w:val="ru-US"/>
-        </w:rPr>
-        <w:br/>
-        <w:t xml:space="preserve">    return matrix, accuracy, n</w:t>
-      </w:r>
-      <w:r>
-        <w:rPr>
-          <w:rFonts w:ascii="Courier New" w:hAnsi="Courier New" w:cs="Courier New"/>
-          <w:lang w:val="ru-US"/>
-        </w:rPr>
-        <w:br/>
-      </w:r>
-      <w:r>
-        <w:rPr>
-          <w:rFonts w:ascii="Courier New" w:hAnsi="Courier New" w:cs="Courier New"/>
-          <w:lang w:val="ru-US"/>
-        </w:rPr>
-        <w:br/>
-      </w:r>
-      <w:r>
-        <w:rPr>
-          <w:rFonts w:ascii="Courier New" w:hAnsi="Courier New" w:cs="Courier New"/>
-          <w:lang w:val="ru-US"/>
-        </w:rPr>
-        <w:br/>
-        <w:t>def main():</w:t>
-      </w:r>
-      <w:r>
-        <w:rPr>
-          <w:rFonts w:ascii="Courier New" w:hAnsi="Courier New" w:cs="Courier New"/>
-          <w:lang w:val="ru-US"/>
-        </w:rPr>
-        <w:br/>
-        <w:t xml:space="preserve">    matrix, accuracy, n = getData()</w:t>
-      </w:r>
-      <w:r>
-        <w:rPr>
-          <w:rFonts w:ascii="Courier New" w:hAnsi="Courier New" w:cs="Courier New"/>
-          <w:lang w:val="ru-US"/>
-        </w:rPr>
-        <w:br/>
-      </w:r>
-      <w:r>
-        <w:rPr>
-          <w:rFonts w:ascii="Courier New" w:hAnsi="Courier New" w:cs="Courier New"/>
-          <w:lang w:val="ru-US"/>
-        </w:rPr>
-        <w:br/>
-        <w:t xml:space="preserve">    matrix = validator.parseMatrixValues(matrix)</w:t>
-      </w:r>
-      <w:r>
-        <w:rPr>
-          <w:rFonts w:ascii="Courier New" w:hAnsi="Courier New" w:cs="Courier New"/>
-          <w:lang w:val="ru-US"/>
-        </w:rPr>
-        <w:br/>
-        <w:t xml:space="preserve">    print("Изначальная матрица: \n\n")</w:t>
-      </w:r>
-      <w:r>
-        <w:rPr>
-          <w:rFonts w:ascii="Courier New" w:hAnsi="Courier New" w:cs="Courier New"/>
-          <w:lang w:val="ru-US"/>
-        </w:rPr>
-        <w:br/>
-        <w:t xml:space="preserve">    printer.printMainMatrix(matrix)</w:t>
-      </w:r>
-      <w:r>
-        <w:rPr>
-          <w:rFonts w:ascii="Courier New" w:hAnsi="Courier New" w:cs="Courier New"/>
-          <w:lang w:val="ru-US"/>
-        </w:rPr>
-        <w:br/>
-      </w:r>
-      <w:r>
-        <w:rPr>
-          <w:rFonts w:ascii="Courier New" w:hAnsi="Courier New" w:cs="Courier New"/>
-          <w:lang w:val="ru-US"/>
-        </w:rPr>
-        <w:br/>
-        <w:t xml:space="preserve">    if not validator.check_diagonal_dominance(matrix, n):</w:t>
-      </w:r>
-      <w:r>
-        <w:rPr>
-          <w:rFonts w:ascii="Courier New" w:hAnsi="Courier New" w:cs="Courier New"/>
-          <w:lang w:val="ru-US"/>
-        </w:rPr>
-        <w:br/>
-      </w:r>
-      <w:r>
-        <w:rPr>
-          <w:rFonts w:ascii="Courier New" w:hAnsi="Courier New" w:cs="Courier New"/>
-          <w:lang w:val="ru-US"/>
-        </w:rPr>
-        <w:br/>
-        <w:t xml:space="preserve">        print("Матрица не обладает диагональным преобладанием, попробуем это исправить!!\n\n")</w:t>
-      </w:r>
-      <w:r>
-        <w:rPr>
-          <w:rFonts w:ascii="Courier New" w:hAnsi="Courier New" w:cs="Courier New"/>
-          <w:lang w:val="ru-US"/>
-        </w:rPr>
-        <w:br/>
-        <w:t xml:space="preserve">        matrix = validator.do_diagonal_dominance(matrix)</w:t>
-      </w:r>
-      <w:r>
-        <w:rPr>
-          <w:rFonts w:ascii="Courier New" w:hAnsi="Courier New" w:cs="Courier New"/>
-          <w:lang w:val="ru-US"/>
-        </w:rPr>
-        <w:br/>
-        <w:t xml:space="preserve">        if (matrix == None):</w:t>
-      </w:r>
-      <w:r>
-        <w:rPr>
-          <w:rFonts w:ascii="Courier New" w:hAnsi="Courier New" w:cs="Courier New"/>
-          <w:lang w:val="ru-US"/>
-        </w:rPr>
-        <w:br/>
-        <w:t xml:space="preserve">            print("К сожалению, нам не получится привести ее к нужному виду:(")</w:t>
-      </w:r>
-      <w:r>
-        <w:rPr>
-          <w:rFonts w:ascii="Courier New" w:hAnsi="Courier New" w:cs="Courier New"/>
-          <w:lang w:val="ru-US"/>
-        </w:rPr>
-        <w:br/>
-        <w:t xml:space="preserve">            exit(1)</w:t>
-      </w:r>
-      <w:r>
-        <w:rPr>
-          <w:rFonts w:ascii="Courier New" w:hAnsi="Courier New" w:cs="Courier New"/>
-          <w:lang w:val="ru-US"/>
-        </w:rPr>
-        <w:br/>
-      </w:r>
-      <w:r>
-        <w:rPr>
-          <w:rFonts w:ascii="Courier New" w:hAnsi="Courier New" w:cs="Courier New"/>
-          <w:lang w:val="ru-US"/>
-        </w:rPr>
-        <w:br/>
-        <w:t xml:space="preserve">    print("Матрица с диагональным преобладанием: ")</w:t>
-      </w:r>
-      <w:r>
-        <w:rPr>
-          <w:rFonts w:ascii="Courier New" w:hAnsi="Courier New" w:cs="Courier New"/>
-          <w:lang w:val="ru-US"/>
-        </w:rPr>
-        <w:br/>
-        <w:t xml:space="preserve">    printer.printMainMatrix(matrix)</w:t>
-      </w:r>
-      <w:r>
-        <w:rPr>
-          <w:rFonts w:ascii="Courier New" w:hAnsi="Courier New" w:cs="Courier New"/>
-          <w:lang w:val="ru-US"/>
-        </w:rPr>
-        <w:br/>
-        <w:t xml:space="preserve">    C, D = calculations.make_C_and_D_matrix(matrix)</w:t>
-      </w:r>
-      <w:r>
-        <w:rPr>
-          <w:rFonts w:ascii="Courier New" w:hAnsi="Courier New" w:cs="Courier New"/>
-          <w:lang w:val="ru-US"/>
-        </w:rPr>
-        <w:br/>
-      </w:r>
-      <w:r>
-        <w:rPr>
-          <w:rFonts w:ascii="Courier New" w:hAnsi="Courier New" w:cs="Courier New"/>
-          <w:lang w:val="ru-US"/>
-        </w:rPr>
-        <w:br/>
-        <w:t xml:space="preserve">    print("Матрица C:")</w:t>
-      </w:r>
-      <w:r>
-        <w:rPr>
-          <w:rFonts w:ascii="Courier New" w:hAnsi="Courier New" w:cs="Courier New"/>
-          <w:lang w:val="ru-US"/>
-        </w:rPr>
-        <w:br/>
-        <w:t xml:space="preserve">    printer.printSupportiveMatrix(C)</w:t>
-      </w:r>
-      <w:r>
-        <w:rPr>
-          <w:rFonts w:ascii="Courier New" w:hAnsi="Courier New" w:cs="Courier New"/>
-          <w:lang w:val="ru-US"/>
-        </w:rPr>
-        <w:br/>
-      </w:r>
-      <w:r>
-        <w:rPr>
-          <w:rFonts w:ascii="Courier New" w:hAnsi="Courier New" w:cs="Courier New"/>
-          <w:lang w:val="ru-US"/>
-        </w:rPr>
-        <w:br/>
-        <w:t xml:space="preserve">    print("Матрица D:")</w:t>
-      </w:r>
-      <w:r>
-        <w:rPr>
-          <w:rFonts w:ascii="Courier New" w:hAnsi="Courier New" w:cs="Courier New"/>
-          <w:lang w:val="ru-US"/>
-        </w:rPr>
-        <w:br/>
-        <w:t xml:space="preserve">    for i in range(len(D)):</w:t>
-      </w:r>
-      <w:r>
-        <w:rPr>
-          <w:rFonts w:ascii="Courier New" w:hAnsi="Courier New" w:cs="Courier New"/>
-          <w:lang w:val="ru-US"/>
-        </w:rPr>
-        <w:br/>
-        <w:t xml:space="preserve">        print(D[i], end="")</w:t>
-      </w:r>
-      <w:r>
-        <w:rPr>
-          <w:rFonts w:ascii="Courier New" w:hAnsi="Courier New" w:cs="Courier New"/>
-          <w:lang w:val="ru-US"/>
-        </w:rPr>
-        <w:br/>
-        <w:t xml:space="preserve">        print()</w:t>
-      </w:r>
-      <w:r>
-        <w:rPr>
-          <w:rFonts w:ascii="Courier New" w:hAnsi="Courier New" w:cs="Courier New"/>
-          <w:lang w:val="ru-US"/>
-        </w:rPr>
-        <w:br/>
-        <w:t xml:space="preserve">    print("Номер итерации".center(37) + "|" + " x^k ".center(38)  + "|" + " max( | x^(k)_i-x^(k+1) | ) ".center(36))</w:t>
-      </w:r>
-      <w:r>
-        <w:rPr>
-          <w:rFonts w:ascii="Courier New" w:hAnsi="Courier New" w:cs="Courier New"/>
-          <w:lang w:val="ru-US"/>
-        </w:rPr>
-        <w:br/>
-        <w:t xml:space="preserve">    print("-"*116)</w:t>
-      </w:r>
-      <w:r>
-        <w:rPr>
-          <w:rFonts w:ascii="Courier New" w:hAnsi="Courier New" w:cs="Courier New"/>
-          <w:lang w:val="ru-US"/>
-        </w:rPr>
-        <w:br/>
-        <w:t xml:space="preserve">    xk, k = calculations.main_calculation(C, D , accuracy, n)</w:t>
-      </w:r>
-      <w:r>
-        <w:rPr>
-          <w:rFonts w:ascii="Courier New" w:hAnsi="Courier New" w:cs="Courier New"/>
-          <w:lang w:val="ru-US"/>
-        </w:rPr>
-        <w:br/>
-      </w:r>
-      <w:r>
-        <w:rPr>
-          <w:rFonts w:ascii="Courier New" w:hAnsi="Courier New" w:cs="Courier New"/>
-          <w:lang w:val="ru-US"/>
-        </w:rPr>
-        <w:br/>
-        <w:t xml:space="preserve">    print("\nИТОГО\n")</w:t>
-      </w:r>
-      <w:r>
-        <w:rPr>
-          <w:rFonts w:ascii="Courier New" w:hAnsi="Courier New" w:cs="Courier New"/>
-          <w:lang w:val="ru-US"/>
-        </w:rPr>
-        <w:br/>
-      </w:r>
-      <w:r>
-        <w:rPr>
-          <w:rFonts w:ascii="Courier New" w:hAnsi="Courier New" w:cs="Courier New"/>
-          <w:lang w:val="ru-US"/>
-        </w:rPr>
-        <w:lastRenderedPageBreak/>
-        <w:t xml:space="preserve">    print(f"\t количество итераций: {k}\n\t ответ с учетом погрешности: {xk}\n\t с округлением: {list([round(i, 3) for i in xk])}")</w:t>
-      </w:r>
-      <w:r>
-        <w:rPr>
-          <w:rFonts w:ascii="Courier New" w:hAnsi="Courier New" w:cs="Courier New"/>
-          <w:lang w:val="ru-US"/>
-        </w:rPr>
-        <w:br/>
-      </w:r>
-      <w:r>
-        <w:rPr>
-          <w:rFonts w:ascii="Courier New" w:hAnsi="Courier New" w:cs="Courier New"/>
-          <w:lang w:val="ru-US"/>
-        </w:rPr>
-        <w:br/>
-        <w:t>if __name__ == "__main__":</w:t>
-      </w:r>
-      <w:r>
-        <w:rPr>
-          <w:rFonts w:ascii="Courier New" w:hAnsi="Courier New" w:cs="Courier New"/>
-          <w:lang w:val="ru-US"/>
-        </w:rPr>
-        <w:br/>
-        <w:t xml:space="preserve">    main()</w:t>
-      </w:r>
-    </w:p>
-    <w:p>
-      <w:pPr>
-        <w:rPr>
-          <w:rFonts w:ascii="Courier New" w:hAnsi="Courier New" w:cs="Courier New"/>
-          <w:lang w:val="ru-US"/>
-        </w:rPr>
-      </w:pPr>
-      <w:r>
-        <w:rPr>
-          <w:rFonts w:ascii="Courier New" w:hAnsi="Courier New" w:cs="Courier New"/>
-          <w:lang w:val="ru-US"/>
-        </w:rPr>
-        <w:br w:type="page"/>
-      </w:r>
+        </w:rPr>
+      </w:pPr>
     </w:p>
     <w:p>
       <w:pPr>
@@ -3372,7 +1899,6 @@
           <w:sz w:val="28"/>
           <w:szCs w:val="28"/>
         </w:rPr>
-        <w:lastRenderedPageBreak/>
         <w:t>Примеры и результаты работы программы</w:t>
       </w:r>
       <w:bookmarkEnd w:id="4"/>
@@ -3512,7 +2038,7 @@
           <w14:ligatures w14:val="standardContextual"/>
         </w:rPr>
         <w:drawing>
-          <wp:inline distT="0" distB="0" distL="0" distR="0" wp14:anchorId="039FDBCD" wp14:editId="5F9B87EF">
+          <wp:inline distT="0" distB="0" distL="0" distR="0" wp14:anchorId="039FDBCD" wp14:editId="78D9B36F">
             <wp:extent cx="5940425" cy="4243070"/>
             <wp:effectExtent l="0" t="0" r="3175" b="0"/>
             <wp:docPr id="458916417" name="Рисунок 4" descr="Изображение выглядит как текст, снимок экрана&#10;&#10;Автоматически созданное описание"/>
@@ -3527,7 +2053,7 @@
                     <pic:cNvPicPr/>
                   </pic:nvPicPr>
                   <pic:blipFill>
-                    <a:blip r:embed="rId9" cstate="print">
+                    <a:blip r:embed="rId11" cstate="print">
                       <a:extLst>
                         <a:ext uri="{28A0092B-C50C-407E-A947-70E740481C1C}">
                           <a14:useLocalDpi xmlns:a14="http://schemas.microsoft.com/office/drawing/2010/main" val="0"/>
@@ -3569,6 +2095,7 @@
           <w:lang w:val="ru-US"/>
           <w14:ligatures w14:val="standardContextual"/>
         </w:rPr>
+        <w:lastRenderedPageBreak/>
         <w:drawing>
           <wp:inline distT="0" distB="0" distL="0" distR="0" wp14:anchorId="161E0492" wp14:editId="3C3F3330">
             <wp:extent cx="5940425" cy="1981835"/>
@@ -3585,7 +2112,7 @@
                     <pic:cNvPicPr/>
                   </pic:nvPicPr>
                   <pic:blipFill>
-                    <a:blip r:embed="rId10" cstate="print">
+                    <a:blip r:embed="rId12" cstate="print">
                       <a:extLst>
                         <a:ext uri="{28A0092B-C50C-407E-A947-70E740481C1C}">
                           <a14:useLocalDpi xmlns:a14="http://schemas.microsoft.com/office/drawing/2010/main" val="0"/>
@@ -3628,7 +2155,6 @@
           <w:color w:val="000000" w:themeColor="text1"/>
           <w:lang w:val="ru-US"/>
         </w:rPr>
-        <w:lastRenderedPageBreak/>
         <w:t>Пример 2</w:t>
       </w:r>
       <w:bookmarkEnd w:id="6"/>
@@ -3653,8 +2179,9 @@
           <w:lang w:val="ru-US"/>
           <w14:ligatures w14:val="standardContextual"/>
         </w:rPr>
+        <w:lastRenderedPageBreak/>
         <w:drawing>
-          <wp:inline distT="0" distB="0" distL="0" distR="0" wp14:anchorId="1B132B1F" wp14:editId="0FB7B262">
+          <wp:inline distT="0" distB="0" distL="0" distR="0" wp14:anchorId="1B132B1F" wp14:editId="5874186B">
             <wp:extent cx="5940425" cy="4220210"/>
             <wp:effectExtent l="0" t="0" r="3175" b="0"/>
             <wp:docPr id="965940918" name="Рисунок 6" descr="Изображение выглядит как текст, снимок экрана, программное обеспечение, Мультимедийное программное обеспечение&#10;&#10;Автоматически созданное описание"/>
@@ -3669,7 +2196,7 @@
                     <pic:cNvPicPr/>
                   </pic:nvPicPr>
                   <pic:blipFill>
-                    <a:blip r:embed="rId11" cstate="print">
+                    <a:blip r:embed="rId13" cstate="print">
                       <a:extLst>
                         <a:ext uri="{28A0092B-C50C-407E-A947-70E740481C1C}">
                           <a14:useLocalDpi xmlns:a14="http://schemas.microsoft.com/office/drawing/2010/main" val="0"/>
@@ -3702,7 +2229,7 @@
           <w14:ligatures w14:val="standardContextual"/>
         </w:rPr>
         <w:drawing>
-          <wp:inline distT="0" distB="0" distL="0" distR="0" wp14:anchorId="556C6D8E" wp14:editId="4711C4CC">
+          <wp:inline distT="0" distB="0" distL="0" distR="0" wp14:anchorId="556C6D8E" wp14:editId="2DD4D174">
             <wp:extent cx="5940425" cy="2754630"/>
             <wp:effectExtent l="0" t="0" r="3175" b="1270"/>
             <wp:docPr id="429190570" name="Рисунок 7" descr="Изображение выглядит как текст, снимок экрана, черный&#10;&#10;Автоматически созданное описание"/>
@@ -3717,7 +2244,7 @@
                     <pic:cNvPicPr/>
                   </pic:nvPicPr>
                   <pic:blipFill>
-                    <a:blip r:embed="rId12" cstate="print">
+                    <a:blip r:embed="rId14" cstate="print">
                       <a:extLst>
                         <a:ext uri="{28A0092B-C50C-407E-A947-70E740481C1C}">
                           <a14:useLocalDpi xmlns:a14="http://schemas.microsoft.com/office/drawing/2010/main" val="0"/>
@@ -3829,7 +2356,6 @@
       <w:pPr>
         <w:rPr>
           <w:rFonts w:ascii="Courier New" w:hAnsi="Courier New" w:cs="Courier New"/>
-          <w:lang w:val="en-US"/>
         </w:rPr>
       </w:pPr>
     </w:p>
@@ -4971,6 +3497,18 @@
       <w14:ligatures w14:val="none"/>
     </w:rPr>
   </w:style>
+  <w:style w:type="character" w:styleId="ab">
+    <w:name w:val="Unresolved Mention"/>
+    <w:basedOn w:val="a0"/>
+    <w:uiPriority w:val="99"/>
+    <w:semiHidden/>
+    <w:unhideWhenUsed/>
+    <w:rsid w:val="00AB6F06"/>
+    <w:rPr>
+      <w:color w:val="605E5C"/>
+      <w:shd w:val="clear" w:color="auto" w:fill="E1DFDD"/>
+    </w:rPr>
+  </w:style>
 </w:styles>
 </file>
 

</xml_diff>